<commit_message>
Add digital signature upload and validation
Replaces the 'firma' field with 'firma_digital' in the Usuario model, including migration and form updates. Adds frontend and backend support for uploading, validating, and displaying digital signatures (PNG/JPG, max 500x200px) for users, including new templates, static files, and dashboard integration.
</commit_message>
<xml_diff>
--- a/curso/templates/docs/3/curso_3.docx
+++ b/curso/templates/docs/3/curso_3.docx
@@ -970,7 +970,7 @@
                 <w:sz w:val="16"/>
                 <w:szCs w:val="16"/>
               </w:rPr>
-              <w:t xml:space="preserve">123</w:t>
+              <w:t xml:space="preserve">1000023</w:t>
             </w:r>
           </w:p>
         </w:tc>
@@ -1129,7 +1129,7 @@
                 <w:sz w:val="16"/>
                 <w:szCs w:val="16"/>
               </w:rPr>
-              <w:t xml:space="preserve">sistemas</w:t>
+              <w:t xml:space="preserve">APLICACION DE HERRAMIENTAS METODOLOGICAS EN INVEST</w:t>
             </w:r>
           </w:p>
         </w:tc>
@@ -1302,7 +1302,7 @@
                 <w:sz w:val="16"/>
                 <w:szCs w:val="16"/>
               </w:rPr>
-              <w:t xml:space="preserve">1</w:t>
+              <w:t xml:space="preserve">01</w:t>
             </w:r>
           </w:p>
         </w:tc>
@@ -1648,7 +1648,7 @@
                 <w:sz w:val="16"/>
                 <w:szCs w:val="16"/>
               </w:rPr>
-              <w:t xml:space="preserve">2025-09-14</w:t>
+              <w:t xml:space="preserve">2025-09-01</w:t>
             </w:r>
           </w:p>
         </w:tc>
@@ -1877,7 +1877,7 @@
                 <w:sz w:val="16"/>
                 <w:szCs w:val="16"/>
               </w:rPr>
-              <w:t xml:space="preserve">2025-09-11</w:t>
+              <w:t xml:space="preserve">2025-10-30</w:t>
             </w:r>
           </w:p>
         </w:tc>
@@ -2596,7 +2596,7 @@
                 <w:sz w:val="16"/>
                 <w:szCs w:val="16"/>
               </w:rPr>
-              <w:t xml:space="preserve">Huila</w:t>
+              <w:t xml:space="preserve">Amazonas</w:t>
             </w:r>
           </w:p>
         </w:tc>
@@ -2843,7 +2843,7 @@
                 <w:sz w:val="16"/>
                 <w:szCs w:val="16"/>
               </w:rPr>
-              <w:t xml:space="preserve">Neiva</w:t>
+              <w:t xml:space="preserve">Leticia</w:t>
             </w:r>
           </w:p>
         </w:tc>
@@ -3147,7 +3147,7 @@
                 <w:sz w:val="16"/>
                 <w:szCs w:val="16"/>
               </w:rPr>
-              <w:t xml:space="preserve">tics1</w:t>
+              <w:t xml:space="preserve">asd123</w:t>
             </w:r>
           </w:p>
         </w:tc>
@@ -3356,7 +3356,7 @@
                 <w:sz w:val="16"/>
                 <w:szCs w:val="16"/>
               </w:rPr>
-              <w:t xml:space="preserve">Gilber Martinez</w:t>
+              <w:t xml:space="preserve">Instructor Sena</w:t>
             </w:r>
           </w:p>
         </w:tc>
@@ -3391,7 +3391,7 @@
                 <w:sz w:val="16"/>
                 <w:szCs w:val="16"/>
               </w:rPr>
-              <w:t xml:space="preserve">CC #</w:t>
+              <w:t xml:space="preserve">SIN DOCUMENTO #</w:t>
             </w:r>
           </w:p>
         </w:tc>
@@ -3426,7 +3426,7 @@
                 <w:sz w:val="16"/>
                 <w:szCs w:val="16"/>
               </w:rPr>
-              <w:t xml:space="preserve">1234</w:t>
+              <w:t xml:space="preserve">123456</w:t>
             </w:r>
           </w:p>
         </w:tc>
@@ -3605,7 +3605,7 @@
                 <w:sz w:val="16"/>
                 <w:szCs w:val="16"/>
               </w:rPr>
-              <w:t xml:space="preserve">1@gmail.com</w:t>
+              <w:t xml:space="preserve">instructor@gmail.com</w:t>
             </w:r>
           </w:p>
         </w:tc>
@@ -8533,16 +8533,6 @@
               </w:rPr>
               <w:t xml:space="preserve"/>
             </w:r>
-            <w:proofErr w:type="gramStart"/>
-            <w:r>
-              <w:rPr>
-                <w:rFonts w:ascii="Arial" w:hAnsi="Arial" w:cs="Arial"/>
-                <w:bCs/>
-                <w:sz w:val="16"/>
-                <w:szCs w:val="16"/>
-              </w:rPr>
-              <w:t xml:space="preserve">X</w:t>
-            </w:r>
           </w:p>
         </w:tc>
         <w:tc>
@@ -8619,6 +8609,16 @@
               </w:rPr>
               <w:t xml:space="preserve"/>
             </w:r>
+            <w:proofErr w:type="gramStart"/>
+            <w:r>
+              <w:rPr>
+                <w:rFonts w:ascii="Arial" w:hAnsi="Arial" w:cs="Arial"/>
+                <w:bCs/>
+                <w:sz w:val="16"/>
+                <w:szCs w:val="16"/>
+              </w:rPr>
+              <w:t xml:space="preserve">X</w:t>
+            </w:r>
           </w:p>
         </w:tc>
         <w:tc>
@@ -8696,16 +8696,6 @@
               </w:rPr>
               <w:t xml:space="preserve"/>
             </w:r>
-            <w:proofErr w:type="gramStart"/>
-            <w:r>
-              <w:rPr>
-                <w:rFonts w:ascii="Arial" w:hAnsi="Arial" w:cs="Arial"/>
-                <w:bCs/>
-                <w:sz w:val="16"/>
-                <w:szCs w:val="16"/>
-              </w:rPr>
-              <w:t xml:space="preserve">X</w:t>
-            </w:r>
           </w:p>
         </w:tc>
         <w:tc>
@@ -8783,6 +8773,16 @@
                 <w:szCs w:val="16"/>
               </w:rPr>
               <w:t xml:space="preserve"/>
+            </w:r>
+            <w:proofErr w:type="gramStart"/>
+            <w:r>
+              <w:rPr>
+                <w:rFonts w:ascii="Arial" w:hAnsi="Arial" w:cs="Arial"/>
+                <w:bCs/>
+                <w:sz w:val="16"/>
+                <w:szCs w:val="16"/>
+              </w:rPr>
+              <w:t xml:space="preserve">X</w:t>
             </w:r>
           </w:p>
         </w:tc>
@@ -9169,7 +9169,7 @@
                 <w:sz w:val="16"/>
                 <w:szCs w:val="16"/>
               </w:rPr>
-              <w:t xml:space="preserve">7:00 15:00</w:t>
+              <w:t xml:space="preserve">12 a 8</w:t>
             </w:r>
             <w:r>
               <w:rPr>
@@ -9477,7 +9477,7 @@
                 <w:sz w:val="16"/>
                 <w:szCs w:val="16"/>
               </w:rPr>
-              <w:t xml:space="preserve">14</w:t>
+              <w:t xml:space="preserve">12</w:t>
             </w:r>
           </w:p>
         </w:tc>
@@ -9711,7 +9711,7 @@
                 <w:sz w:val="16"/>
                 <w:szCs w:val="16"/>
               </w:rPr>
-              <w:t xml:space="preserve"/>
+              <w:t xml:space="preserve">22</w:t>
             </w:r>
           </w:p>
         </w:tc>
@@ -10343,7 +10343,7 @@
           <w:sz w:val="24"/>
           <w:szCs w:val="24"/>
         </w:rPr>
-        <w:t xml:space="preserve">Gilber Martinez </w:t>
+        <w:t xml:space="preserve">Instructor Sena </w:t>
       </w:r>
       <w:r>
         <w:rPr>
@@ -10407,7 +10407,7 @@
           <w:sz w:val="24"/>
           <w:szCs w:val="24"/>
         </w:rPr>
-        <w:t xml:space="preserve">Gilber</w:t>
+        <w:t xml:space="preserve">asd</w:t>
       </w:r>
     </w:p>
     <w:p>

</xml_diff>

<commit_message>
Cambio de donde guardarlo
</commit_message>
<xml_diff>
--- a/curso/templates/docs/3/curso_3.docx
+++ b/curso/templates/docs/3/curso_3.docx
@@ -970,7 +970,7 @@
                 <w:sz w:val="16"/>
                 <w:szCs w:val="16"/>
               </w:rPr>
-              <w:t xml:space="preserve">1000023</w:t>
+              <w:t xml:space="preserve">12</w:t>
             </w:r>
           </w:p>
         </w:tc>
@@ -1129,7 +1129,7 @@
                 <w:sz w:val="16"/>
                 <w:szCs w:val="16"/>
               </w:rPr>
-              <w:t xml:space="preserve">APLICACION DE HERRAMIENTAS METODOLOGICAS EN INVEST</w:t>
+              <w:t xml:space="preserve">sistemas</w:t>
             </w:r>
           </w:p>
         </w:tc>
@@ -1302,7 +1302,7 @@
                 <w:sz w:val="16"/>
                 <w:szCs w:val="16"/>
               </w:rPr>
-              <w:t xml:space="preserve">01</w:t>
+              <w:t xml:space="preserve">1</w:t>
             </w:r>
           </w:p>
         </w:tc>
@@ -1648,7 +1648,7 @@
                 <w:sz w:val="16"/>
                 <w:szCs w:val="16"/>
               </w:rPr>
-              <w:t xml:space="preserve">2025-09-01</w:t>
+              <w:t xml:space="preserve">2025-09-13</w:t>
             </w:r>
           </w:p>
         </w:tc>
@@ -1877,7 +1877,7 @@
                 <w:sz w:val="16"/>
                 <w:szCs w:val="16"/>
               </w:rPr>
-              <w:t xml:space="preserve">2025-10-30</w:t>
+              <w:t xml:space="preserve">2025-09-30</w:t>
             </w:r>
           </w:p>
         </w:tc>
@@ -2596,7 +2596,7 @@
                 <w:sz w:val="16"/>
                 <w:szCs w:val="16"/>
               </w:rPr>
-              <w:t xml:space="preserve">Amazonas</w:t>
+              <w:t xml:space="preserve">Córdoba</w:t>
             </w:r>
           </w:p>
         </w:tc>
@@ -2843,7 +2843,7 @@
                 <w:sz w:val="16"/>
                 <w:szCs w:val="16"/>
               </w:rPr>
-              <w:t xml:space="preserve">Leticia</w:t>
+              <w:t xml:space="preserve">Canalete</w:t>
             </w:r>
           </w:p>
         </w:tc>
@@ -3147,7 +3147,7 @@
                 <w:sz w:val="16"/>
                 <w:szCs w:val="16"/>
               </w:rPr>
-              <w:t xml:space="preserve">asd123</w:t>
+              <w:t xml:space="preserve">tics1</w:t>
             </w:r>
           </w:p>
         </w:tc>
@@ -3356,7 +3356,7 @@
                 <w:sz w:val="16"/>
                 <w:szCs w:val="16"/>
               </w:rPr>
-              <w:t xml:space="preserve">Instructor Sena</w:t>
+              <w:t xml:space="preserve">GIlber Martinez</w:t>
             </w:r>
           </w:p>
         </w:tc>
@@ -3426,7 +3426,7 @@
                 <w:sz w:val="16"/>
                 <w:szCs w:val="16"/>
               </w:rPr>
-              <w:t xml:space="preserve">123456</w:t>
+              <w:t xml:space="preserve">j6mF77U0</w:t>
             </w:r>
           </w:p>
         </w:tc>
@@ -3605,7 +3605,7 @@
                 <w:sz w:val="16"/>
                 <w:szCs w:val="16"/>
               </w:rPr>
-              <w:t xml:space="preserve">instructor@gmail.com</w:t>
+              <w:t xml:space="preserve">1@gmail.com</w:t>
             </w:r>
           </w:p>
         </w:tc>
@@ -8369,6 +8369,16 @@
               </w:rPr>
               <w:t xml:space="preserve"/>
             </w:r>
+            <w:proofErr w:type="gramStart"/>
+            <w:r>
+              <w:rPr>
+                <w:rFonts w:ascii="Arial" w:hAnsi="Arial" w:cs="Arial"/>
+                <w:bCs/>
+                <w:sz w:val="16"/>
+                <w:szCs w:val="16"/>
+              </w:rPr>
+              <w:t xml:space="preserve">X</w:t>
+            </w:r>
           </w:p>
         </w:tc>
         <w:tc>
@@ -8445,16 +8455,6 @@
               </w:rPr>
               <w:t xml:space="preserve"/>
             </w:r>
-            <w:proofErr w:type="gramStart"/>
-            <w:r>
-              <w:rPr>
-                <w:rFonts w:ascii="Arial" w:hAnsi="Arial" w:cs="Arial"/>
-                <w:bCs/>
-                <w:sz w:val="16"/>
-                <w:szCs w:val="16"/>
-              </w:rPr>
-              <w:t xml:space="preserve">X</w:t>
-            </w:r>
           </w:p>
         </w:tc>
         <w:tc>
@@ -8773,16 +8773,6 @@
                 <w:szCs w:val="16"/>
               </w:rPr>
               <w:t xml:space="preserve"/>
-            </w:r>
-            <w:proofErr w:type="gramStart"/>
-            <w:r>
-              <w:rPr>
-                <w:rFonts w:ascii="Arial" w:hAnsi="Arial" w:cs="Arial"/>
-                <w:bCs/>
-                <w:sz w:val="16"/>
-                <w:szCs w:val="16"/>
-              </w:rPr>
-              <w:t xml:space="preserve">X</w:t>
             </w:r>
           </w:p>
         </w:tc>
@@ -9169,7 +9159,7 @@
                 <w:sz w:val="16"/>
                 <w:szCs w:val="16"/>
               </w:rPr>
-              <w:t xml:space="preserve">12 a 8</w:t>
+              <w:t xml:space="preserve">7:00 15:00</w:t>
             </w:r>
             <w:r>
               <w:rPr>
@@ -9477,7 +9467,7 @@
                 <w:sz w:val="16"/>
                 <w:szCs w:val="16"/>
               </w:rPr>
-              <w:t xml:space="preserve">12</w:t>
+              <w:t xml:space="preserve">14 15 16 17</w:t>
             </w:r>
           </w:p>
         </w:tc>
@@ -9711,7 +9701,7 @@
                 <w:sz w:val="16"/>
                 <w:szCs w:val="16"/>
               </w:rPr>
-              <w:t xml:space="preserve">22</w:t>
+              <w:t xml:space="preserve">1</w:t>
             </w:r>
           </w:p>
         </w:tc>
@@ -10343,7 +10333,7 @@
           <w:sz w:val="24"/>
           <w:szCs w:val="24"/>
         </w:rPr>
-        <w:t xml:space="preserve">Instructor Sena </w:t>
+        <w:t xml:space="preserve">GIlber Martinez </w:t>
       </w:r>
       <w:r>
         <w:rPr>
@@ -10407,7 +10397,7 @@
           <w:sz w:val="24"/>
           <w:szCs w:val="24"/>
         </w:rPr>
-        <w:t xml:space="preserve">asd</w:t>
+        <w:t xml:space="preserve">sena</w:t>
       </w:r>
     </w:p>
     <w:p>

</xml_diff>

<commit_message>
Add tipo_oferta selection and field to Curso
Introduces a 'tipo_oferta' field to the Curso model and migration, allowing differentiation between 'campesena' and 'regular' offers. Adds a new template and view for selecting offer type, updates URL patterns, and adjusts related templates and views to support the new workflow and display messages. Also updates form styles for improved UI consistency.
</commit_message>
<xml_diff>
--- a/curso/templates/docs/3/curso_3.docx
+++ b/curso/templates/docs/3/curso_3.docx
@@ -970,7 +970,7 @@
                 <w:sz w:val="16"/>
                 <w:szCs w:val="16"/>
               </w:rPr>
-              <w:t xml:space="preserve">1000023</w:t>
+              <w:t xml:space="preserve">3000006</w:t>
             </w:r>
           </w:p>
         </w:tc>
@@ -1129,7 +1129,7 @@
                 <w:sz w:val="16"/>
                 <w:szCs w:val="16"/>
               </w:rPr>
-              <w:t xml:space="preserve">APLICACION DE HERRAMIENTAS METODOLOGICAS EN INVEST</w:t>
+              <w:t xml:space="preserve">EMPRENDEDOR EN PRESTACION DE SERVICIOS DE HERRAJE </w:t>
             </w:r>
           </w:p>
         </w:tc>
@@ -1302,7 +1302,7 @@
                 <w:sz w:val="16"/>
                 <w:szCs w:val="16"/>
               </w:rPr>
-              <w:t xml:space="preserve">01</w:t>
+              <w:t xml:space="preserve">03</w:t>
             </w:r>
           </w:p>
         </w:tc>
@@ -1483,7 +1483,7 @@
                 <w:sz w:val="16"/>
                 <w:szCs w:val="16"/>
               </w:rPr>
-              <w:t xml:space="preserve">40</w:t>
+              <w:t xml:space="preserve">300</w:t>
             </w:r>
           </w:p>
         </w:tc>
@@ -1648,7 +1648,7 @@
                 <w:sz w:val="16"/>
                 <w:szCs w:val="16"/>
               </w:rPr>
-              <w:t xml:space="preserve">2025-09-01</w:t>
+              <w:t xml:space="preserve">2025-09-06</w:t>
             </w:r>
           </w:p>
         </w:tc>
@@ -1877,7 +1877,7 @@
                 <w:sz w:val="16"/>
                 <w:szCs w:val="16"/>
               </w:rPr>
-              <w:t xml:space="preserve">2025-10-30</w:t>
+              <w:t xml:space="preserve">2025-10-11</w:t>
             </w:r>
           </w:p>
         </w:tc>
@@ -2596,7 +2596,7 @@
                 <w:sz w:val="16"/>
                 <w:szCs w:val="16"/>
               </w:rPr>
-              <w:t xml:space="preserve">Amazonas</w:t>
+              <w:t xml:space="preserve">Cauca</w:t>
             </w:r>
           </w:p>
         </w:tc>
@@ -2843,7 +2843,7 @@
                 <w:sz w:val="16"/>
                 <w:szCs w:val="16"/>
               </w:rPr>
-              <w:t xml:space="preserve">Leticia</w:t>
+              <w:t xml:space="preserve">Cajibío</w:t>
             </w:r>
           </w:p>
         </w:tc>
@@ -3391,7 +3391,7 @@
                 <w:sz w:val="16"/>
                 <w:szCs w:val="16"/>
               </w:rPr>
-              <w:t xml:space="preserve">SIN DOCUMENTO #</w:t>
+              <w:t xml:space="preserve">CC #</w:t>
             </w:r>
           </w:p>
         </w:tc>
@@ -3426,7 +3426,7 @@
                 <w:sz w:val="16"/>
                 <w:szCs w:val="16"/>
               </w:rPr>
-              <w:t xml:space="preserve">123456</w:t>
+              <w:t xml:space="preserve">234234234</w:t>
             </w:r>
           </w:p>
         </w:tc>
@@ -9169,7 +9169,7 @@
                 <w:sz w:val="16"/>
                 <w:szCs w:val="16"/>
               </w:rPr>
-              <w:t xml:space="preserve">12 a 8</w:t>
+              <w:t xml:space="preserve">8 a 12</w:t>
             </w:r>
             <w:r>
               <w:rPr>
@@ -9711,7 +9711,7 @@
                 <w:sz w:val="16"/>
                 <w:szCs w:val="16"/>
               </w:rPr>
-              <w:t xml:space="preserve">22</w:t>
+              <w:t xml:space="preserve">21</w:t>
             </w:r>
           </w:p>
         </w:tc>
@@ -10407,7 +10407,7 @@
           <w:sz w:val="24"/>
           <w:szCs w:val="24"/>
         </w:rPr>
-        <w:t xml:space="preserve">asd</w:t>
+        <w:t xml:space="preserve">123asd</w:t>
       </w:r>
     </w:p>
     <w:p>

</xml_diff>